<commit_message>
quality improvments, added features and refactoring
</commit_message>
<xml_diff>
--- a/Quality Improvement Plans.docx
+++ b/Quality Improvement Plans.docx
@@ -25,8 +25,37 @@
         <w:rPr>
           <w:lang w:val="en-US"/>
         </w:rPr>
-        <w:t>- Tighten up input validation to reduce GiGo, increase security and (hopefully) eliminate program failure due to unforeseen inputs.</w:t>
-      </w:r>
+        <w:t xml:space="preserve">- Tighten up input validation to reduce </w:t>
+      </w:r>
+      <w:proofErr w:type="spellStart"/>
+      <w:r>
+        <w:rPr>
+          <w:lang w:val="en-US"/>
+        </w:rPr>
+        <w:t>GiGo</w:t>
+      </w:r>
+      <w:proofErr w:type="spellEnd"/>
+      <w:r>
+        <w:rPr>
+          <w:lang w:val="en-US"/>
+        </w:rPr>
+        <w:t>, increase security and (hopefully) eliminate program failure due to unforeseen inputs.</w:t>
+      </w:r>
+      <w:r>
+        <w:rPr>
+          <w:lang w:val="en-US"/>
+        </w:rPr>
+        <w:t xml:space="preserve"> </w:t>
+      </w:r>
+      <w:r>
+        <w:rPr>
+          <w:lang w:val="en-US"/>
+        </w:rPr>
+        <w:br/>
+        <w:t>- Use custom validators to improve white space input issues</w:t>
+      </w:r>
+      <w:bookmarkStart w:id="0" w:name="_GoBack"/>
+      <w:bookmarkEnd w:id="0"/>
       <w:r>
         <w:rPr>
           <w:lang w:val="en-US"/>
@@ -48,8 +77,13 @@
         <w:br/>
         <w:t>- Phase 3 pagination suggestion</w:t>
       </w:r>
-      <w:bookmarkStart w:id="0" w:name="_GoBack"/>
-      <w:bookmarkEnd w:id="0"/>
+      <w:r>
+        <w:rPr>
+          <w:lang w:val="en-US"/>
+        </w:rPr>
+        <w:br/>
+        <w:t xml:space="preserve">- Use pipes to better format large numbers </w:t>
+      </w:r>
       <w:r>
         <w:rPr>
           <w:lang w:val="en-US"/>

</xml_diff>